<commit_message>
V0R2: Todos los modificadores de acceso
</commit_message>
<xml_diff>
--- a/Java y java.lang Programe con la clase Object y String.docx
+++ b/Java y java.lang Programe con la clase Object y String.docx
@@ -540,13 +540,334 @@
     </w:p>
     <w:p>
       <w:pPr>
+        <w:ind w:left="360"/>
+      </w:pPr>
+      <w:r>
+        <w:t xml:space="preserve"> </w:t>
+      </w:r>
+      <w:r>
+        <w:t>¿Qué aprendimos?</w:t>
+      </w:r>
+    </w:p>
+    <w:p>
+      <w:pPr>
+        <w:ind w:left="360"/>
+      </w:pPr>
+      <w:r>
+        <w:t>En esta clase volvimos a hablar sobre visibilidad y aprendimos:</w:t>
+      </w:r>
+    </w:p>
+    <w:p>
+      <w:pPr>
         <w:pStyle w:val="Prrafodelista"/>
         <w:numPr>
           <w:ilvl w:val="0"/>
           <w:numId w:val="2"/>
         </w:numPr>
       </w:pPr>
-    </w:p>
+      <w:r>
+        <w:t xml:space="preserve">Hay 3 palabras clave relacionadas con la visibilidad: </w:t>
+      </w:r>
+      <w:proofErr w:type="spellStart"/>
+      <w:r>
+        <w:t>private</w:t>
+      </w:r>
+      <w:proofErr w:type="spellEnd"/>
+      <w:r>
+        <w:t xml:space="preserve">, </w:t>
+      </w:r>
+      <w:proofErr w:type="spellStart"/>
+      <w:r>
+        <w:t>protected</w:t>
+      </w:r>
+      <w:proofErr w:type="spellEnd"/>
+      <w:r>
+        <w:t xml:space="preserve">, </w:t>
+      </w:r>
+      <w:proofErr w:type="spellStart"/>
+      <w:r>
+        <w:t>public</w:t>
+      </w:r>
+      <w:proofErr w:type="spellEnd"/>
+    </w:p>
+    <w:p>
+      <w:pPr>
+        <w:pStyle w:val="Prrafodelista"/>
+        <w:numPr>
+          <w:ilvl w:val="0"/>
+          <w:numId w:val="2"/>
+        </w:numPr>
+      </w:pPr>
+      <w:r>
+        <w:t>Hay 4 niveles de visibilidad (de menor a mayor):</w:t>
+      </w:r>
+    </w:p>
+    <w:p>
+      <w:pPr>
+        <w:pStyle w:val="Prrafodelista"/>
+        <w:numPr>
+          <w:ilvl w:val="1"/>
+          <w:numId w:val="2"/>
+        </w:numPr>
+      </w:pPr>
+      <w:proofErr w:type="spellStart"/>
+      <w:r>
+        <w:t>private</w:t>
+      </w:r>
+      <w:proofErr w:type="spellEnd"/>
+      <w:r>
+        <w:t xml:space="preserve"> (visible solo en clase)</w:t>
+      </w:r>
+    </w:p>
+    <w:p>
+      <w:pPr>
+        <w:pStyle w:val="Prrafodelista"/>
+        <w:numPr>
+          <w:ilvl w:val="1"/>
+          <w:numId w:val="2"/>
+        </w:numPr>
+      </w:pPr>
+      <w:r>
+        <w:t>&lt;&lt;</w:t>
+      </w:r>
+      <w:proofErr w:type="spellStart"/>
+      <w:r>
+        <w:t>package</w:t>
+      </w:r>
+      <w:proofErr w:type="spellEnd"/>
+      <w:r>
+        <w:t xml:space="preserve"> </w:t>
+      </w:r>
+      <w:proofErr w:type="spellStart"/>
+      <w:r>
+        <w:t>private</w:t>
+      </w:r>
+      <w:proofErr w:type="spellEnd"/>
+      <w:r>
+        <w:t>&gt;&gt; (visible en la clase y en cualquier otro miembro del mismo paquete, que puede ser llamado de default)</w:t>
+      </w:r>
+    </w:p>
+    <w:p>
+      <w:pPr>
+        <w:pStyle w:val="Prrafodelista"/>
+        <w:numPr>
+          <w:ilvl w:val="1"/>
+          <w:numId w:val="2"/>
+        </w:numPr>
+      </w:pPr>
+      <w:proofErr w:type="spellStart"/>
+      <w:r>
+        <w:t>protected</w:t>
+      </w:r>
+      <w:proofErr w:type="spellEnd"/>
+      <w:r>
+        <w:t xml:space="preserve"> (visible en la clase y en cualquier otro miembro del mismo paquete y para cualquier hijo)</w:t>
+      </w:r>
+    </w:p>
+    <w:p>
+      <w:pPr>
+        <w:pStyle w:val="Prrafodelista"/>
+        <w:numPr>
+          <w:ilvl w:val="1"/>
+          <w:numId w:val="2"/>
+        </w:numPr>
+      </w:pPr>
+      <w:proofErr w:type="spellStart"/>
+      <w:r>
+        <w:t>public</w:t>
+      </w:r>
+      <w:proofErr w:type="spellEnd"/>
+      <w:r>
+        <w:t xml:space="preserve"> (visible en cualquier paquete)</w:t>
+      </w:r>
+    </w:p>
+    <w:p>
+      <w:pPr>
+        <w:pStyle w:val="Prrafodelista"/>
+        <w:numPr>
+          <w:ilvl w:val="0"/>
+          <w:numId w:val="2"/>
+        </w:numPr>
+      </w:pPr>
+      <w:r>
+        <w:t>Los modificadores pueden ser usados en la definición de la clase, atributo, constructor y método.</w:t>
+      </w:r>
+    </w:p>
+    <w:tbl>
+      <w:tblPr>
+        <w:tblStyle w:val="Tablaconcuadrcula"/>
+        <w:tblW w:w="0" w:type="auto"/>
+        <w:tblLook w:val="04A0" w:firstRow="1" w:lastRow="0" w:firstColumn="1" w:lastColumn="0" w:noHBand="0" w:noVBand="1"/>
+      </w:tblPr>
+      <w:tblGrid>
+        <w:gridCol w:w="4055"/>
+      </w:tblGrid>
+      <w:tr>
+        <w:tc>
+          <w:tcPr>
+            <w:tcW w:w="4055" w:type="dxa"/>
+          </w:tcPr>
+          <w:p>
+            <w:r>
+              <w:drawing>
+                <wp:inline distT="0" distB="0" distL="0" distR="0" wp14:anchorId="1A68C32F" wp14:editId="4014AA3B">
+                  <wp:extent cx="2581275" cy="2376170"/>
+                  <wp:effectExtent l="0" t="0" r="9525" b="5080"/>
+                  <wp:docPr id="14" name="Imagen 14"/>
+                  <wp:cNvGraphicFramePr>
+                    <a:graphicFrameLocks xmlns:a="http://schemas.openxmlformats.org/drawingml/2006/main" noChangeAspect="1"/>
+                  </wp:cNvGraphicFramePr>
+                  <a:graphic xmlns:a="http://schemas.openxmlformats.org/drawingml/2006/main">
+                    <a:graphicData uri="http://schemas.openxmlformats.org/drawingml/2006/picture">
+                      <pic:pic xmlns:pic="http://schemas.openxmlformats.org/drawingml/2006/picture">
+                        <pic:nvPicPr>
+                          <pic:cNvPr id="1" name=""/>
+                          <pic:cNvPicPr/>
+                        </pic:nvPicPr>
+                        <pic:blipFill>
+                          <a:blip r:embed="rId17"/>
+                          <a:stretch>
+                            <a:fillRect/>
+                          </a:stretch>
+                        </pic:blipFill>
+                        <pic:spPr>
+                          <a:xfrm>
+                            <a:off x="0" y="0"/>
+                            <a:ext cx="2581275" cy="2376170"/>
+                          </a:xfrm>
+                          <a:prstGeom prst="rect">
+                            <a:avLst/>
+                          </a:prstGeom>
+                        </pic:spPr>
+                      </pic:pic>
+                    </a:graphicData>
+                  </a:graphic>
+                </wp:inline>
+              </w:drawing>
+            </w:r>
+          </w:p>
+          <w:p>
+            <w:r>
+              <w:drawing>
+                <wp:inline distT="0" distB="0" distL="0" distR="0" wp14:anchorId="72971A10" wp14:editId="29CFC5A9">
+                  <wp:extent cx="2581275" cy="2689225"/>
+                  <wp:effectExtent l="0" t="0" r="9525" b="0"/>
+                  <wp:docPr id="15" name="Imagen 15"/>
+                  <wp:cNvGraphicFramePr>
+                    <a:graphicFrameLocks xmlns:a="http://schemas.openxmlformats.org/drawingml/2006/main" noChangeAspect="1"/>
+                  </wp:cNvGraphicFramePr>
+                  <a:graphic xmlns:a="http://schemas.openxmlformats.org/drawingml/2006/main">
+                    <a:graphicData uri="http://schemas.openxmlformats.org/drawingml/2006/picture">
+                      <pic:pic xmlns:pic="http://schemas.openxmlformats.org/drawingml/2006/picture">
+                        <pic:nvPicPr>
+                          <pic:cNvPr id="1" name=""/>
+                          <pic:cNvPicPr/>
+                        </pic:nvPicPr>
+                        <pic:blipFill>
+                          <a:blip r:embed="rId18"/>
+                          <a:stretch>
+                            <a:fillRect/>
+                          </a:stretch>
+                        </pic:blipFill>
+                        <pic:spPr>
+                          <a:xfrm>
+                            <a:off x="0" y="0"/>
+                            <a:ext cx="2581275" cy="2689225"/>
+                          </a:xfrm>
+                          <a:prstGeom prst="rect">
+                            <a:avLst/>
+                          </a:prstGeom>
+                        </pic:spPr>
+                      </pic:pic>
+                    </a:graphicData>
+                  </a:graphic>
+                </wp:inline>
+              </w:drawing>
+            </w:r>
+          </w:p>
+          <w:p>
+            <w:r>
+              <w:drawing>
+                <wp:inline distT="0" distB="0" distL="0" distR="0" wp14:anchorId="43A926B1" wp14:editId="4B3E2D64">
+                  <wp:extent cx="2581275" cy="2442210"/>
+                  <wp:effectExtent l="0" t="0" r="9525" b="0"/>
+                  <wp:docPr id="16" name="Imagen 16"/>
+                  <wp:cNvGraphicFramePr>
+                    <a:graphicFrameLocks xmlns:a="http://schemas.openxmlformats.org/drawingml/2006/main" noChangeAspect="1"/>
+                  </wp:cNvGraphicFramePr>
+                  <a:graphic xmlns:a="http://schemas.openxmlformats.org/drawingml/2006/main">
+                    <a:graphicData uri="http://schemas.openxmlformats.org/drawingml/2006/picture">
+                      <pic:pic xmlns:pic="http://schemas.openxmlformats.org/drawingml/2006/picture">
+                        <pic:nvPicPr>
+                          <pic:cNvPr id="1" name=""/>
+                          <pic:cNvPicPr/>
+                        </pic:nvPicPr>
+                        <pic:blipFill>
+                          <a:blip r:embed="rId19"/>
+                          <a:stretch>
+                            <a:fillRect/>
+                          </a:stretch>
+                        </pic:blipFill>
+                        <pic:spPr>
+                          <a:xfrm>
+                            <a:off x="0" y="0"/>
+                            <a:ext cx="2581275" cy="2442210"/>
+                          </a:xfrm>
+                          <a:prstGeom prst="rect">
+                            <a:avLst/>
+                          </a:prstGeom>
+                        </pic:spPr>
+                      </pic:pic>
+                    </a:graphicData>
+                  </a:graphic>
+                </wp:inline>
+              </w:drawing>
+            </w:r>
+          </w:p>
+          <w:p>
+            <w:r>
+              <w:drawing>
+                <wp:inline distT="0" distB="0" distL="0" distR="0" wp14:anchorId="2CE94EBB" wp14:editId="0D7E2D3C">
+                  <wp:extent cx="2581275" cy="2910840"/>
+                  <wp:effectExtent l="0" t="0" r="9525" b="3810"/>
+                  <wp:docPr id="17" name="Imagen 17"/>
+                  <wp:cNvGraphicFramePr>
+                    <a:graphicFrameLocks xmlns:a="http://schemas.openxmlformats.org/drawingml/2006/main" noChangeAspect="1"/>
+                  </wp:cNvGraphicFramePr>
+                  <a:graphic xmlns:a="http://schemas.openxmlformats.org/drawingml/2006/main">
+                    <a:graphicData uri="http://schemas.openxmlformats.org/drawingml/2006/picture">
+                      <pic:pic xmlns:pic="http://schemas.openxmlformats.org/drawingml/2006/picture">
+                        <pic:nvPicPr>
+                          <pic:cNvPr id="1" name=""/>
+                          <pic:cNvPicPr/>
+                        </pic:nvPicPr>
+                        <pic:blipFill>
+                          <a:blip r:embed="rId20"/>
+                          <a:stretch>
+                            <a:fillRect/>
+                          </a:stretch>
+                        </pic:blipFill>
+                        <pic:spPr>
+                          <a:xfrm>
+                            <a:off x="0" y="0"/>
+                            <a:ext cx="2581275" cy="2910840"/>
+                          </a:xfrm>
+                          <a:prstGeom prst="rect">
+                            <a:avLst/>
+                          </a:prstGeom>
+                        </pic:spPr>
+                      </pic:pic>
+                    </a:graphicData>
+                  </a:graphic>
+                </wp:inline>
+              </w:drawing>
+            </w:r>
+          </w:p>
+          <w:p/>
+        </w:tc>
+      </w:tr>
+    </w:tbl>
+    <w:p/>
     <w:p>
       <w:pPr>
         <w:pStyle w:val="Ttulo2"/>
@@ -740,6 +1061,93 @@
       <w:r>
         <w:t xml:space="preserve">Paquetes: </w:t>
       </w:r>
+    </w:p>
+    <w:p>
+      <w:pPr>
+        <w:pStyle w:val="Prrafodelista"/>
+        <w:numPr>
+          <w:ilvl w:val="0"/>
+          <w:numId w:val="2"/>
+        </w:numPr>
+      </w:pPr>
+      <w:r>
+        <w:t xml:space="preserve">Modificador de acceso default: cuando no se determina un </w:t>
+      </w:r>
+      <w:proofErr w:type="spellStart"/>
+      <w:r>
+        <w:t>modi</w:t>
+      </w:r>
+      <w:proofErr w:type="spellEnd"/>
+      <w:r>
+        <w:t xml:space="preserve"> de acceso, se delimita uno </w:t>
+      </w:r>
+      <w:proofErr w:type="spellStart"/>
+      <w:r>
+        <w:t>publico</w:t>
+      </w:r>
+      <w:proofErr w:type="spellEnd"/>
+      <w:r>
+        <w:t xml:space="preserve"> por default pero solo en el </w:t>
+      </w:r>
+      <w:proofErr w:type="spellStart"/>
+      <w:r>
+        <w:t>package</w:t>
+      </w:r>
+      <w:proofErr w:type="spellEnd"/>
+      <w:r>
+        <w:t xml:space="preserve"> qu</w:t>
+      </w:r>
+      <w:r>
+        <w:t>e se encuentra</w:t>
+      </w:r>
+    </w:p>
+    <w:p>
+      <w:r>
+        <w:drawing>
+          <wp:inline distT="0" distB="0" distL="0" distR="0" wp14:anchorId="4DEF2200" wp14:editId="478F6920">
+            <wp:extent cx="2581275" cy="467360"/>
+            <wp:effectExtent l="0" t="0" r="9525" b="8890"/>
+            <wp:docPr id="13" name="Imagen 13"/>
+            <wp:cNvGraphicFramePr>
+              <a:graphicFrameLocks xmlns:a="http://schemas.openxmlformats.org/drawingml/2006/main" noChangeAspect="1"/>
+            </wp:cNvGraphicFramePr>
+            <a:graphic xmlns:a="http://schemas.openxmlformats.org/drawingml/2006/main">
+              <a:graphicData uri="http://schemas.openxmlformats.org/drawingml/2006/picture">
+                <pic:pic xmlns:pic="http://schemas.openxmlformats.org/drawingml/2006/picture">
+                  <pic:nvPicPr>
+                    <pic:cNvPr id="1" name=""/>
+                    <pic:cNvPicPr/>
+                  </pic:nvPicPr>
+                  <pic:blipFill>
+                    <a:blip r:embed="rId21"/>
+                    <a:stretch>
+                      <a:fillRect/>
+                    </a:stretch>
+                  </pic:blipFill>
+                  <pic:spPr>
+                    <a:xfrm>
+                      <a:off x="0" y="0"/>
+                      <a:ext cx="2581275" cy="467360"/>
+                    </a:xfrm>
+                    <a:prstGeom prst="rect">
+                      <a:avLst/>
+                    </a:prstGeom>
+                  </pic:spPr>
+                </pic:pic>
+              </a:graphicData>
+            </a:graphic>
+          </wp:inline>
+        </w:drawing>
+      </w:r>
+    </w:p>
+    <w:p>
+      <w:pPr>
+        <w:pStyle w:val="Prrafodelista"/>
+        <w:numPr>
+          <w:ilvl w:val="0"/>
+          <w:numId w:val="2"/>
+        </w:numPr>
+      </w:pPr>
     </w:p>
     <w:p/>
     <w:sectPr>
@@ -770,7 +1178,7 @@
         <w:rFonts w:ascii="Symbol" w:hAnsi="Symbol" w:hint="default"/>
       </w:rPr>
     </w:lvl>
-    <w:lvl w:ilvl="1" w:tplc="340A0003" w:tentative="1">
+    <w:lvl w:ilvl="1" w:tplc="340A0003">
       <w:start w:val="1"/>
       <w:numFmt w:val="bullet"/>
       <w:lvlText w:val="o"/>

</xml_diff>

<commit_message>
V0R3: Distribucion de codigo
</commit_message>
<xml_diff>
--- a/Java y java.lang Programe con la clase Object y String.docx
+++ b/Java y java.lang Programe con la clase Object y String.docx
@@ -894,7 +894,185 @@
           <w:numId w:val="2"/>
         </w:numPr>
       </w:pPr>
-    </w:p>
+      <w:r>
+        <w:t xml:space="preserve"> </w:t>
+      </w:r>
+    </w:p>
+    <w:tbl>
+      <w:tblPr>
+        <w:tblStyle w:val="Tablaconcuadrcula"/>
+        <w:tblW w:w="0" w:type="auto"/>
+        <w:tblLook w:val="04A0" w:firstRow="1" w:lastRow="0" w:firstColumn="1" w:lastColumn="0" w:noHBand="0" w:noVBand="1"/>
+      </w:tblPr>
+      <w:tblGrid>
+        <w:gridCol w:w="4055"/>
+      </w:tblGrid>
+      <w:tr>
+        <w:tc>
+          <w:tcPr>
+            <w:tcW w:w="4055" w:type="dxa"/>
+          </w:tcPr>
+          <w:p>
+            <w:r>
+              <w:drawing>
+                <wp:inline distT="0" distB="0" distL="0" distR="0" wp14:anchorId="5A28ED90" wp14:editId="6F2E98AF">
+                  <wp:extent cx="2581275" cy="2253615"/>
+                  <wp:effectExtent l="0" t="0" r="9525" b="0"/>
+                  <wp:docPr id="18" name="Imagen 18"/>
+                  <wp:cNvGraphicFramePr>
+                    <a:graphicFrameLocks xmlns:a="http://schemas.openxmlformats.org/drawingml/2006/main" noChangeAspect="1"/>
+                  </wp:cNvGraphicFramePr>
+                  <a:graphic xmlns:a="http://schemas.openxmlformats.org/drawingml/2006/main">
+                    <a:graphicData uri="http://schemas.openxmlformats.org/drawingml/2006/picture">
+                      <pic:pic xmlns:pic="http://schemas.openxmlformats.org/drawingml/2006/picture">
+                        <pic:nvPicPr>
+                          <pic:cNvPr id="1" name=""/>
+                          <pic:cNvPicPr/>
+                        </pic:nvPicPr>
+                        <pic:blipFill>
+                          <a:blip r:embed="rId21"/>
+                          <a:stretch>
+                            <a:fillRect/>
+                          </a:stretch>
+                        </pic:blipFill>
+                        <pic:spPr>
+                          <a:xfrm>
+                            <a:off x="0" y="0"/>
+                            <a:ext cx="2581275" cy="2253615"/>
+                          </a:xfrm>
+                          <a:prstGeom prst="rect">
+                            <a:avLst/>
+                          </a:prstGeom>
+                        </pic:spPr>
+                      </pic:pic>
+                    </a:graphicData>
+                  </a:graphic>
+                </wp:inline>
+              </w:drawing>
+            </w:r>
+          </w:p>
+          <w:p>
+            <w:r>
+              <w:drawing>
+                <wp:inline distT="0" distB="0" distL="0" distR="0" wp14:anchorId="69C58BF1" wp14:editId="5A968FA4">
+                  <wp:extent cx="2581275" cy="2076450"/>
+                  <wp:effectExtent l="0" t="0" r="9525" b="0"/>
+                  <wp:docPr id="19" name="Imagen 19"/>
+                  <wp:cNvGraphicFramePr>
+                    <a:graphicFrameLocks xmlns:a="http://schemas.openxmlformats.org/drawingml/2006/main" noChangeAspect="1"/>
+                  </wp:cNvGraphicFramePr>
+                  <a:graphic xmlns:a="http://schemas.openxmlformats.org/drawingml/2006/main">
+                    <a:graphicData uri="http://schemas.openxmlformats.org/drawingml/2006/picture">
+                      <pic:pic xmlns:pic="http://schemas.openxmlformats.org/drawingml/2006/picture">
+                        <pic:nvPicPr>
+                          <pic:cNvPr id="1" name=""/>
+                          <pic:cNvPicPr/>
+                        </pic:nvPicPr>
+                        <pic:blipFill>
+                          <a:blip r:embed="rId22"/>
+                          <a:stretch>
+                            <a:fillRect/>
+                          </a:stretch>
+                        </pic:blipFill>
+                        <pic:spPr>
+                          <a:xfrm>
+                            <a:off x="0" y="0"/>
+                            <a:ext cx="2581275" cy="2076450"/>
+                          </a:xfrm>
+                          <a:prstGeom prst="rect">
+                            <a:avLst/>
+                          </a:prstGeom>
+                        </pic:spPr>
+                      </pic:pic>
+                    </a:graphicData>
+                  </a:graphic>
+                </wp:inline>
+              </w:drawing>
+            </w:r>
+          </w:p>
+          <w:p>
+            <w:r>
+              <w:drawing>
+                <wp:inline distT="0" distB="0" distL="0" distR="0" wp14:anchorId="0141C8C7" wp14:editId="53C02946">
+                  <wp:extent cx="2581275" cy="2454910"/>
+                  <wp:effectExtent l="0" t="0" r="9525" b="2540"/>
+                  <wp:docPr id="20" name="Imagen 20"/>
+                  <wp:cNvGraphicFramePr>
+                    <a:graphicFrameLocks xmlns:a="http://schemas.openxmlformats.org/drawingml/2006/main" noChangeAspect="1"/>
+                  </wp:cNvGraphicFramePr>
+                  <a:graphic xmlns:a="http://schemas.openxmlformats.org/drawingml/2006/main">
+                    <a:graphicData uri="http://schemas.openxmlformats.org/drawingml/2006/picture">
+                      <pic:pic xmlns:pic="http://schemas.openxmlformats.org/drawingml/2006/picture">
+                        <pic:nvPicPr>
+                          <pic:cNvPr id="1" name=""/>
+                          <pic:cNvPicPr/>
+                        </pic:nvPicPr>
+                        <pic:blipFill>
+                          <a:blip r:embed="rId23"/>
+                          <a:stretch>
+                            <a:fillRect/>
+                          </a:stretch>
+                        </pic:blipFill>
+                        <pic:spPr>
+                          <a:xfrm>
+                            <a:off x="0" y="0"/>
+                            <a:ext cx="2581275" cy="2454910"/>
+                          </a:xfrm>
+                          <a:prstGeom prst="rect">
+                            <a:avLst/>
+                          </a:prstGeom>
+                        </pic:spPr>
+                      </pic:pic>
+                    </a:graphicData>
+                  </a:graphic>
+                </wp:inline>
+              </w:drawing>
+            </w:r>
+          </w:p>
+          <w:p>
+            <w:r>
+              <w:drawing>
+                <wp:inline distT="0" distB="0" distL="0" distR="0" wp14:anchorId="0146F24E" wp14:editId="19CA3D55">
+                  <wp:extent cx="2581275" cy="1614805"/>
+                  <wp:effectExtent l="0" t="0" r="9525" b="4445"/>
+                  <wp:docPr id="21" name="Imagen 21"/>
+                  <wp:cNvGraphicFramePr>
+                    <a:graphicFrameLocks xmlns:a="http://schemas.openxmlformats.org/drawingml/2006/main" noChangeAspect="1"/>
+                  </wp:cNvGraphicFramePr>
+                  <a:graphic xmlns:a="http://schemas.openxmlformats.org/drawingml/2006/main">
+                    <a:graphicData uri="http://schemas.openxmlformats.org/drawingml/2006/picture">
+                      <pic:pic xmlns:pic="http://schemas.openxmlformats.org/drawingml/2006/picture">
+                        <pic:nvPicPr>
+                          <pic:cNvPr id="1" name=""/>
+                          <pic:cNvPicPr/>
+                        </pic:nvPicPr>
+                        <pic:blipFill>
+                          <a:blip r:embed="rId24"/>
+                          <a:stretch>
+                            <a:fillRect/>
+                          </a:stretch>
+                        </pic:blipFill>
+                        <pic:spPr>
+                          <a:xfrm>
+                            <a:off x="0" y="0"/>
+                            <a:ext cx="2581275" cy="1614805"/>
+                          </a:xfrm>
+                          <a:prstGeom prst="rect">
+                            <a:avLst/>
+                          </a:prstGeom>
+                        </pic:spPr>
+                      </pic:pic>
+                    </a:graphicData>
+                  </a:graphic>
+                </wp:inline>
+              </w:drawing>
+            </w:r>
+          </w:p>
+          <w:p/>
+        </w:tc>
+      </w:tr>
+    </w:tbl>
+    <w:p/>
     <w:p>
       <w:pPr>
         <w:pStyle w:val="Ttulo2"/>
@@ -913,10 +1091,12 @@
         <w:t xml:space="preserve">El paquete </w:t>
       </w:r>
       <w:proofErr w:type="spellStart"/>
+      <w:proofErr w:type="gramStart"/>
       <w:r>
         <w:t>java.lang</w:t>
       </w:r>
       <w:proofErr w:type="spellEnd"/>
+      <w:proofErr w:type="gramEnd"/>
     </w:p>
     <w:p>
       <w:pPr>
@@ -1087,7 +1267,15 @@
       </w:r>
       <w:proofErr w:type="spellEnd"/>
       <w:r>
-        <w:t xml:space="preserve"> por default pero solo en el </w:t>
+        <w:t xml:space="preserve"> por </w:t>
+      </w:r>
+      <w:proofErr w:type="gramStart"/>
+      <w:r>
+        <w:t>default</w:t>
+      </w:r>
+      <w:proofErr w:type="gramEnd"/>
+      <w:r>
+        <w:t xml:space="preserve"> pero solo en el </w:t>
       </w:r>
       <w:proofErr w:type="spellStart"/>
       <w:r>
@@ -1119,7 +1307,7 @@
                     <pic:cNvPicPr/>
                   </pic:nvPicPr>
                   <pic:blipFill>
-                    <a:blip r:embed="rId21"/>
+                    <a:blip r:embed="rId25"/>
                     <a:stretch>
                       <a:fillRect/>
                     </a:stretch>
@@ -1138,6 +1326,78 @@
             </a:graphic>
           </wp:inline>
         </w:drawing>
+      </w:r>
+    </w:p>
+    <w:p>
+      <w:pPr>
+        <w:pStyle w:val="Prrafodelista"/>
+        <w:numPr>
+          <w:ilvl w:val="0"/>
+          <w:numId w:val="2"/>
+        </w:numPr>
+      </w:pPr>
+      <w:r>
+        <w:t xml:space="preserve">Documentación o java </w:t>
+      </w:r>
+      <w:proofErr w:type="spellStart"/>
+      <w:r>
+        <w:t>doc</w:t>
+      </w:r>
+      <w:proofErr w:type="spellEnd"/>
+      <w:r>
+        <w:t xml:space="preserve">: Se puede poner a </w:t>
+      </w:r>
+      <w:proofErr w:type="gramStart"/>
+      <w:r>
+        <w:t>nivel  de</w:t>
+      </w:r>
+      <w:proofErr w:type="gramEnd"/>
+      <w:r>
+        <w:t xml:space="preserve"> la clase y a nivel del </w:t>
+      </w:r>
+      <w:proofErr w:type="spellStart"/>
+      <w:r>
+        <w:t>contructor</w:t>
+      </w:r>
+      <w:proofErr w:type="spellEnd"/>
+      <w:r>
+        <w:t>. Siempre se pone sobre el elemento que se quiere comentar</w:t>
+      </w:r>
+    </w:p>
+    <w:p>
+      <w:pPr>
+        <w:pStyle w:val="Prrafodelista"/>
+        <w:numPr>
+          <w:ilvl w:val="1"/>
+          <w:numId w:val="2"/>
+        </w:numPr>
+      </w:pPr>
+      <w:r>
+        <w:t>Método</w:t>
+      </w:r>
+    </w:p>
+    <w:p>
+      <w:pPr>
+        <w:pStyle w:val="Prrafodelista"/>
+        <w:numPr>
+          <w:ilvl w:val="1"/>
+          <w:numId w:val="2"/>
+        </w:numPr>
+      </w:pPr>
+      <w:r>
+        <w:t>Constructor</w:t>
+      </w:r>
+    </w:p>
+    <w:p>
+      <w:pPr>
+        <w:pStyle w:val="Prrafodelista"/>
+        <w:numPr>
+          <w:ilvl w:val="1"/>
+          <w:numId w:val="2"/>
+        </w:numPr>
+      </w:pPr>
+      <w:r>
+        <w:t>Clase</w:t>
       </w:r>
     </w:p>
     <w:p>

</xml_diff>